<commit_message>
Change design of reports pages
</commit_message>
<xml_diff>
--- a/wwwroot/files/exhibitReportFilled.docx
+++ b/wwwroot/files/exhibitReportFilled.docx
@@ -23,7 +23,7 @@
         <w:t xml:space="preserve">От </w:t>
       </w:r>
       <w:r>
-        <w:t>29.04.2023</w:t>
+        <w:t>02.05.2023</w:t>
       </w:r>
     </w:p>
     <w:p>
@@ -43,7 +43,7 @@
           <w:i/>
           <w:iCs/>
         </w:rPr>
-        <w:t>31.01.2018</w:t>
+        <w:t>02.01.2019</w:t>
       </w:r>
       <w:r>
         <w:rPr>
@@ -57,7 +57,7 @@
           <w:i/>
           <w:iCs/>
         </w:rPr>
-        <w:t>29.04.2023</w:t>
+        <w:t>03.06.2023</w:t>
       </w:r>
       <w:r>
         <w:rPr>
@@ -297,7 +297,7 @@
               <w:rPr>
                 <w:lang w:val="en-US" w:eastAsia="ru-RU"/>
               </w:rPr>
-              <w:t>Ленина Улица 2</w:t>
+              <w:t>Ленина Улица 1a</w:t>
             </w:r>
           </w:p>
         </w:tc>
@@ -602,65 +602,7 @@
               <w:rPr>
                 <w:lang w:eastAsia="ru-RU"/>
               </w:rPr>
-              <w:t>1</w:t>
-            </w:r>
-          </w:p>
-        </w:tc>
-      </w:tr>
-      <w:tr>
-        <w:tc>
-          <w:tcPr>
-            <w:tcW w:w="4672" w:type="dxa"/>
-            <w:tcBorders>
-              <w:top w:val="single" w:sz="4" w:space="0" w:color="auto"/>
-              <w:left w:val="single" w:sz="4" w:space="0" w:color="auto"/>
-              <w:bottom w:val="single" w:sz="4" w:space="0" w:color="auto"/>
-              <w:right w:val="single" w:sz="4" w:space="0" w:color="auto"/>
-            </w:tcBorders>
-            <w:hideMark/>
-          </w:tcPr>
-          <w:p>
-            <w:pPr>
-              <w:spacing w:line="240" w:lineRule="auto"/>
-              <w:ind w:firstLine="0"/>
-              <w:jc w:val="left"/>
-              <w:rPr>
-                <w:lang w:eastAsia="ru-RU"/>
-              </w:rPr>
-            </w:pPr>
-            <w:r>
-              <w:rPr>
-                <w:lang w:eastAsia="ru-RU"/>
-              </w:rPr>
-              <w:t>Ленина Улица 2</w:t>
-            </w:r>
-          </w:p>
-        </w:tc>
-        <w:tc>
-          <w:tcPr>
-            <w:tcW w:w="4673" w:type="dxa"/>
-            <w:tcBorders>
-              <w:top w:val="single" w:sz="4" w:space="0" w:color="auto"/>
-              <w:left w:val="single" w:sz="4" w:space="0" w:color="auto"/>
-              <w:bottom w:val="single" w:sz="4" w:space="0" w:color="auto"/>
-              <w:right w:val="single" w:sz="4" w:space="0" w:color="auto"/>
-            </w:tcBorders>
-            <w:hideMark/>
-          </w:tcPr>
-          <w:p>
-            <w:pPr>
-              <w:spacing w:line="240" w:lineRule="auto"/>
-              <w:ind w:firstLine="0"/>
-              <w:jc w:val="left"/>
-              <w:rPr>
-                <w:lang w:eastAsia="ru-RU"/>
-              </w:rPr>
-            </w:pPr>
-            <w:r>
-              <w:rPr>
-                <w:lang w:eastAsia="ru-RU"/>
-              </w:rPr>
-              <w:t>1</w:t>
+              <w:t>2</w:t>
             </w:r>
           </w:p>
         </w:tc>

</xml_diff>

<commit_message>
Refactor import and export functionality
</commit_message>
<xml_diff>
--- a/wwwroot/files/exhibitReportFilled.docx
+++ b/wwwroot/files/exhibitReportFilled.docx
@@ -23,7 +23,7 @@
         <w:t xml:space="preserve">От </w:t>
       </w:r>
       <w:r>
-        <w:t>02.05.2023</w:t>
+        <w:t>04.05.2023</w:t>
       </w:r>
     </w:p>
     <w:p>
@@ -43,7 +43,7 @@
           <w:i/>
           <w:iCs/>
         </w:rPr>
-        <w:t>02.01.2019</w:t>
+        <w:t>04.05.2016</w:t>
       </w:r>
       <w:r>
         <w:rPr>
@@ -57,7 +57,7 @@
           <w:i/>
           <w:iCs/>
         </w:rPr>
-        <w:t>03.06.2023</w:t>
+        <w:t>04.05.2023</w:t>
       </w:r>
       <w:r>
         <w:rPr>

</xml_diff>